<commit_message>
funcoes para retornar as mensagens de fale conosco e tipo de mensagem
</commit_message>
<xml_diff>
--- a/docs/Documentação WebService SindicoAmigo.docx
+++ b/docs/Documentação WebService SindicoAmigo.docx
@@ -2010,11 +2010,96 @@
         </w:rPr>
       </w:pPr>
       <w:r>
-        <w:rPr>
-          <w:b/>
-          <w:sz w:val="28"/>
-          <w:szCs w:val="28"/>
-        </w:rPr>
+        <w:rPr/>
+      </w:r>
+    </w:p>
+    <w:p>
+      <w:pPr>
+        <w:pStyle w:val="Normal"/>
+        <w:spacing w:lineRule="auto" w:line="240"/>
+        <w:rPr>
+          <w:b/>
+          <w:b/>
+          <w:sz w:val="28"/>
+          <w:szCs w:val="28"/>
+        </w:rPr>
+      </w:pPr>
+      <w:r>
+        <w:rPr/>
+      </w:r>
+    </w:p>
+    <w:p>
+      <w:pPr>
+        <w:pStyle w:val="Normal"/>
+        <w:spacing w:lineRule="auto" w:line="240"/>
+        <w:rPr/>
+      </w:pPr>
+      <w:r>
+        <w:rPr>
+          <w:b/>
+          <w:sz w:val="28"/>
+          <w:szCs w:val="28"/>
+        </w:rPr>
+        <w:t>REQUEST_METHOD: GET</w:t>
+      </w:r>
+    </w:p>
+    <w:p>
+      <w:pPr>
+        <w:pStyle w:val="Normal"/>
+        <w:spacing w:lineRule="auto" w:line="240"/>
+        <w:rPr/>
+      </w:pPr>
+      <w:r>
+        <w:rPr>
+          <w:b/>
+          <w:sz w:val="28"/>
+          <w:szCs w:val="28"/>
+        </w:rPr>
+        <w:t xml:space="preserve">HTTP_PATH: </w:t>
+      </w:r>
+      <w:r>
+        <w:rPr>
+          <w:b/>
+          <w:sz w:val="28"/>
+          <w:szCs w:val="28"/>
+        </w:rPr>
+        <w:t>getTipoMsgFaleConosco</w:t>
+      </w:r>
+    </w:p>
+    <w:p>
+      <w:pPr>
+        <w:pStyle w:val="Normal"/>
+        <w:spacing w:lineRule="auto" w:line="240"/>
+        <w:rPr>
+          <w:b/>
+          <w:b/>
+          <w:sz w:val="28"/>
+          <w:szCs w:val="28"/>
+        </w:rPr>
+      </w:pPr>
+      <w:r>
+        <w:rPr>
+          <w:b/>
+          <w:sz w:val="28"/>
+          <w:szCs w:val="28"/>
+        </w:rPr>
+        <w:t xml:space="preserve">RESPONSE: </w:t>
+      </w:r>
+      <w:r>
+        <w:rPr>
+          <w:b/>
+          <w:sz w:val="28"/>
+          <w:szCs w:val="28"/>
+        </w:rPr>
+        <w:t>tp_mensagem</w:t>
+      </w:r>
+      <w:r>
+        <w:rPr>
+          <w:b/>
+          <w:sz w:val="28"/>
+          <w:szCs w:val="28"/>
+        </w:rPr>
+        <w:t>,error</w:t>
       </w:r>
     </w:p>
     <w:p>
@@ -2325,25 +2410,7 @@
           <w:sz w:val="28"/>
           <w:szCs w:val="28"/>
         </w:rPr>
-        <w:t>HTTP_</w:t>
-      </w:r>
-      <w:r>
-        <w:rPr>
-          <w:b/>
-          <w:color w:val="000000"/>
-          <w:sz w:val="28"/>
-          <w:szCs w:val="28"/>
-        </w:rPr>
-        <w:t>ST</w:t>
-      </w:r>
-      <w:r>
-        <w:rPr>
-          <w:b/>
-          <w:color w:val="000000"/>
-          <w:sz w:val="28"/>
-          <w:szCs w:val="28"/>
-        </w:rPr>
-        <w:t>TICKET:</w:t>
+        <w:t>HTTP_STTICKET:</w:t>
       </w:r>
       <w:r>
         <w:rPr>

</xml_diff>

<commit_message>
Criado fale conosco e feedback
</commit_message>
<xml_diff>
--- a/docs/Documentação WebService SindicoAmigo.docx
+++ b/docs/Documentação WebService SindicoAmigo.docx
@@ -1938,6 +1938,111 @@
       <w:pPr>
         <w:pStyle w:val="Normal"/>
         <w:spacing w:lineRule="auto" w:line="240"/>
+        <w:rPr>
+          <w:b/>
+          <w:b/>
+          <w:sz w:val="28"/>
+          <w:szCs w:val="28"/>
+        </w:rPr>
+      </w:pPr>
+      <w:r>
+        <w:rPr/>
+      </w:r>
+    </w:p>
+    <w:p>
+      <w:pPr>
+        <w:pStyle w:val="Normal"/>
+        <w:spacing w:lineRule="auto" w:line="240"/>
+        <w:rPr>
+          <w:b/>
+          <w:b/>
+          <w:sz w:val="28"/>
+          <w:szCs w:val="28"/>
+        </w:rPr>
+      </w:pPr>
+      <w:r>
+        <w:rPr/>
+      </w:r>
+    </w:p>
+    <w:p>
+      <w:pPr>
+        <w:pStyle w:val="Normal"/>
+        <w:spacing w:lineRule="auto" w:line="240"/>
+        <w:rPr>
+          <w:b/>
+          <w:b/>
+          <w:sz w:val="28"/>
+          <w:szCs w:val="28"/>
+        </w:rPr>
+      </w:pPr>
+      <w:r>
+        <w:rPr/>
+      </w:r>
+    </w:p>
+    <w:p>
+      <w:pPr>
+        <w:pStyle w:val="Normal"/>
+        <w:spacing w:lineRule="auto" w:line="240"/>
+        <w:rPr>
+          <w:b/>
+          <w:b/>
+          <w:sz w:val="28"/>
+          <w:szCs w:val="28"/>
+        </w:rPr>
+      </w:pPr>
+      <w:r>
+        <w:rPr/>
+      </w:r>
+    </w:p>
+    <w:p>
+      <w:pPr>
+        <w:pStyle w:val="Normal"/>
+        <w:spacing w:lineRule="auto" w:line="240"/>
+        <w:rPr>
+          <w:b/>
+          <w:b/>
+          <w:sz w:val="28"/>
+          <w:szCs w:val="28"/>
+        </w:rPr>
+      </w:pPr>
+      <w:r>
+        <w:rPr/>
+      </w:r>
+    </w:p>
+    <w:p>
+      <w:pPr>
+        <w:pStyle w:val="Normal"/>
+        <w:spacing w:lineRule="auto" w:line="240"/>
+        <w:rPr>
+          <w:b/>
+          <w:b/>
+          <w:sz w:val="28"/>
+          <w:szCs w:val="28"/>
+        </w:rPr>
+      </w:pPr>
+      <w:r>
+        <w:rPr/>
+      </w:r>
+    </w:p>
+    <w:p>
+      <w:pPr>
+        <w:pStyle w:val="Normal"/>
+        <w:spacing w:lineRule="auto" w:line="240"/>
+        <w:rPr>
+          <w:b/>
+          <w:b/>
+          <w:sz w:val="28"/>
+          <w:szCs w:val="28"/>
+        </w:rPr>
+      </w:pPr>
+      <w:r>
+        <w:rPr/>
+      </w:r>
+    </w:p>
+    <w:p>
+      <w:pPr>
+        <w:pStyle w:val="Normal"/>
+        <w:spacing w:lineRule="auto" w:line="240"/>
         <w:rPr/>
       </w:pPr>
       <w:r>
@@ -1976,56 +2081,168 @@
           <w:sz w:val="28"/>
           <w:szCs w:val="28"/>
         </w:rPr>
-        <w:t>RESPONSE: numero_imovel, id_bloco,error</w:t>
-      </w:r>
-    </w:p>
-    <w:p>
-      <w:pPr>
-        <w:pStyle w:val="Normal"/>
-        <w:spacing w:lineRule="auto" w:line="240"/>
-        <w:rPr>
-          <w:b/>
-          <w:b/>
-          <w:sz w:val="28"/>
-          <w:szCs w:val="28"/>
-        </w:rPr>
-      </w:pPr>
-      <w:r>
-        <w:rPr>
-          <w:b/>
-          <w:sz w:val="28"/>
-          <w:szCs w:val="28"/>
-        </w:rPr>
-      </w:r>
-    </w:p>
-    <w:p>
-      <w:pPr>
-        <w:pStyle w:val="Normal"/>
-        <w:spacing w:lineRule="auto" w:line="240"/>
-        <w:rPr>
-          <w:b/>
-          <w:b/>
-          <w:sz w:val="28"/>
-          <w:szCs w:val="28"/>
-        </w:rPr>
-      </w:pPr>
-      <w:r>
-        <w:rPr/>
-      </w:r>
-    </w:p>
-    <w:p>
-      <w:pPr>
-        <w:pStyle w:val="Normal"/>
-        <w:spacing w:lineRule="auto" w:line="240"/>
-        <w:rPr>
-          <w:b/>
-          <w:b/>
-          <w:sz w:val="28"/>
-          <w:szCs w:val="28"/>
-        </w:rPr>
-      </w:pPr>
-      <w:r>
-        <w:rPr/>
+        <w:t>HTTP_LOGIN:</w:t>
+      </w:r>
+      <w:r>
+        <w:rPr>
+          <w:b/>
+          <w:color w:val="134F5C"/>
+          <w:sz w:val="28"/>
+          <w:szCs w:val="28"/>
+        </w:rPr>
+        <w:t>PASSARVALORAQUI</w:t>
+      </w:r>
+    </w:p>
+    <w:p>
+      <w:pPr>
+        <w:pStyle w:val="Normal"/>
+        <w:spacing w:lineRule="auto" w:line="240"/>
+        <w:rPr/>
+      </w:pPr>
+      <w:r>
+        <w:rPr>
+          <w:b/>
+          <w:sz w:val="28"/>
+          <w:szCs w:val="28"/>
+        </w:rPr>
+        <w:t>HTTP_NRIMOVEL:</w:t>
+      </w:r>
+      <w:r>
+        <w:rPr>
+          <w:b/>
+          <w:color w:val="134F5C"/>
+          <w:sz w:val="28"/>
+          <w:szCs w:val="28"/>
+        </w:rPr>
+        <w:t>PASSARVALORAQUI</w:t>
+      </w:r>
+    </w:p>
+    <w:p>
+      <w:pPr>
+        <w:pStyle w:val="Normal"/>
+        <w:spacing w:lineRule="auto" w:line="240"/>
+        <w:rPr/>
+      </w:pPr>
+      <w:r>
+        <w:rPr>
+          <w:b/>
+          <w:sz w:val="28"/>
+          <w:szCs w:val="28"/>
+        </w:rPr>
+        <w:t>HTTP_IDBLOCO:</w:t>
+      </w:r>
+      <w:r>
+        <w:rPr>
+          <w:b/>
+          <w:color w:val="134F5C"/>
+          <w:sz w:val="28"/>
+          <w:szCs w:val="28"/>
+        </w:rPr>
+        <w:t>PASSARVALORAQUI</w:t>
+      </w:r>
+    </w:p>
+    <w:p>
+      <w:pPr>
+        <w:pStyle w:val="Normal"/>
+        <w:spacing w:lineRule="auto" w:line="240"/>
+        <w:rPr/>
+      </w:pPr>
+      <w:r>
+        <w:rPr>
+          <w:b/>
+          <w:sz w:val="28"/>
+          <w:szCs w:val="28"/>
+        </w:rPr>
+        <w:t xml:space="preserve">RESPONSE: </w:t>
+      </w:r>
+      <w:r>
+        <w:rPr>
+          <w:b/>
+          <w:sz w:val="28"/>
+          <w:szCs w:val="28"/>
+        </w:rPr>
+        <w:t>id_fale_conosco, dt_mensagem, tp_mensagem</w:t>
+      </w:r>
+      <w:r>
+        <w:rPr>
+          <w:b/>
+          <w:sz w:val="28"/>
+          <w:szCs w:val="28"/>
+        </w:rPr>
+        <w:t xml:space="preserve">, </w:t>
+      </w:r>
+      <w:r>
+        <w:rPr>
+          <w:b/>
+          <w:sz w:val="28"/>
+          <w:szCs w:val="28"/>
+        </w:rPr>
+        <w:t xml:space="preserve">de_mensagem, st_visto,   st_ticket, </w:t>
+      </w:r>
+      <w:r>
+        <w:rPr>
+          <w:b/>
+          <w:sz w:val="28"/>
+          <w:szCs w:val="28"/>
+        </w:rPr>
+        <w:t>error</w:t>
+      </w:r>
+    </w:p>
+    <w:p>
+      <w:pPr>
+        <w:pStyle w:val="Normal"/>
+        <w:spacing w:lineRule="auto" w:line="240"/>
+        <w:rPr>
+          <w:b/>
+          <w:b/>
+          <w:sz w:val="28"/>
+          <w:szCs w:val="28"/>
+        </w:rPr>
+      </w:pPr>
+      <w:r>
+        <w:rPr>
+          <w:b/>
+          <w:sz w:val="28"/>
+          <w:szCs w:val="28"/>
+        </w:rPr>
+      </w:r>
+    </w:p>
+    <w:p>
+      <w:pPr>
+        <w:pStyle w:val="Normal"/>
+        <w:spacing w:lineRule="auto" w:line="240"/>
+        <w:rPr>
+          <w:b/>
+          <w:b/>
+          <w:sz w:val="28"/>
+          <w:szCs w:val="28"/>
+        </w:rPr>
+      </w:pPr>
+      <w:r>
+        <w:rPr>
+          <w:b/>
+          <w:sz w:val="28"/>
+          <w:szCs w:val="28"/>
+        </w:rPr>
+      </w:r>
+    </w:p>
+    <w:p>
+      <w:pPr>
+        <w:pStyle w:val="Normal"/>
+        <w:spacing w:lineRule="auto" w:line="240"/>
+        <w:rPr>
+          <w:b/>
+          <w:b/>
+          <w:sz w:val="28"/>
+          <w:szCs w:val="28"/>
+        </w:rPr>
+      </w:pPr>
+      <w:r>
+        <w:rPr>
+          <w:b/>
+          <w:sz w:val="28"/>
+          <w:szCs w:val="28"/>
+        </w:rPr>
       </w:r>
     </w:p>
     <w:p>
@@ -2055,6 +2272,94 @@
           <w:sz w:val="28"/>
           <w:szCs w:val="28"/>
         </w:rPr>
+        <w:t>HTTP_PATH: getTipoMsgFaleConosco</w:t>
+      </w:r>
+    </w:p>
+    <w:p>
+      <w:pPr>
+        <w:pStyle w:val="Normal"/>
+        <w:spacing w:lineRule="auto" w:line="240"/>
+        <w:rPr>
+          <w:b/>
+          <w:b/>
+          <w:sz w:val="28"/>
+          <w:szCs w:val="28"/>
+        </w:rPr>
+      </w:pPr>
+      <w:r>
+        <w:rPr>
+          <w:b/>
+          <w:sz w:val="28"/>
+          <w:szCs w:val="28"/>
+        </w:rPr>
+        <w:t>RESPONSE: tp_mensagem,error</w:t>
+      </w:r>
+    </w:p>
+    <w:p>
+      <w:pPr>
+        <w:pStyle w:val="Normal"/>
+        <w:spacing w:lineRule="auto" w:line="240"/>
+        <w:rPr>
+          <w:b/>
+          <w:b/>
+          <w:sz w:val="28"/>
+          <w:szCs w:val="28"/>
+        </w:rPr>
+      </w:pPr>
+      <w:r>
+        <w:rPr>
+          <w:b/>
+          <w:sz w:val="28"/>
+          <w:szCs w:val="28"/>
+        </w:rPr>
+      </w:r>
+    </w:p>
+    <w:p>
+      <w:pPr>
+        <w:pStyle w:val="Normal"/>
+        <w:spacing w:lineRule="auto" w:line="240"/>
+        <w:rPr>
+          <w:b/>
+          <w:b/>
+          <w:sz w:val="28"/>
+          <w:szCs w:val="28"/>
+        </w:rPr>
+      </w:pPr>
+      <w:r>
+        <w:rPr>
+          <w:b/>
+          <w:sz w:val="28"/>
+          <w:szCs w:val="28"/>
+        </w:rPr>
+      </w:r>
+    </w:p>
+    <w:p>
+      <w:pPr>
+        <w:pStyle w:val="Normal"/>
+        <w:spacing w:lineRule="auto" w:line="240"/>
+        <w:rPr/>
+      </w:pPr>
+      <w:r>
+        <w:rPr>
+          <w:b/>
+          <w:sz w:val="28"/>
+          <w:szCs w:val="28"/>
+        </w:rPr>
+        <w:t>REQUEST_METHOD: POST</w:t>
+      </w:r>
+    </w:p>
+    <w:p>
+      <w:pPr>
+        <w:pStyle w:val="Normal"/>
+        <w:spacing w:lineRule="auto" w:line="240"/>
+        <w:rPr/>
+      </w:pPr>
+      <w:r>
+        <w:rPr>
+          <w:b/>
+          <w:sz w:val="28"/>
+          <w:szCs w:val="28"/>
+        </w:rPr>
         <w:t xml:space="preserve">HTTP_PATH: </w:t>
       </w:r>
       <w:r>
@@ -2063,81 +2368,224 @@
           <w:sz w:val="28"/>
           <w:szCs w:val="28"/>
         </w:rPr>
-        <w:t>getTipoMsgFaleConosco</w:t>
-      </w:r>
-    </w:p>
-    <w:p>
-      <w:pPr>
-        <w:pStyle w:val="Normal"/>
-        <w:spacing w:lineRule="auto" w:line="240"/>
-        <w:rPr>
-          <w:b/>
-          <w:b/>
-          <w:sz w:val="28"/>
-          <w:szCs w:val="28"/>
-        </w:rPr>
-      </w:pPr>
-      <w:r>
-        <w:rPr>
-          <w:b/>
-          <w:sz w:val="28"/>
-          <w:szCs w:val="28"/>
-        </w:rPr>
-        <w:t xml:space="preserve">RESPONSE: </w:t>
-      </w:r>
-      <w:r>
-        <w:rPr>
-          <w:b/>
-          <w:sz w:val="28"/>
-          <w:szCs w:val="28"/>
-        </w:rPr>
-        <w:t>tp_mensagem</w:t>
-      </w:r>
-      <w:r>
-        <w:rPr>
-          <w:b/>
-          <w:sz w:val="28"/>
-          <w:szCs w:val="28"/>
-        </w:rPr>
-        <w:t>,error</w:t>
-      </w:r>
-    </w:p>
-    <w:p>
-      <w:pPr>
-        <w:pStyle w:val="Normal"/>
-        <w:spacing w:lineRule="auto" w:line="240"/>
-        <w:rPr>
-          <w:b/>
-          <w:b/>
-          <w:sz w:val="28"/>
-          <w:szCs w:val="28"/>
-        </w:rPr>
-      </w:pPr>
-      <w:r>
-        <w:rPr>
-          <w:b/>
-          <w:sz w:val="28"/>
-          <w:szCs w:val="28"/>
-        </w:rPr>
-      </w:r>
-    </w:p>
-    <w:p>
-      <w:pPr>
-        <w:pStyle w:val="Normal"/>
-        <w:spacing w:lineRule="auto" w:line="240"/>
-        <w:rPr>
-          <w:b/>
-          <w:b/>
-          <w:sz w:val="28"/>
-          <w:szCs w:val="28"/>
-        </w:rPr>
-      </w:pPr>
-      <w:r>
-        <w:rPr>
-          <w:b/>
-          <w:sz w:val="28"/>
-          <w:szCs w:val="28"/>
-        </w:rPr>
+        <w:t>novoFaleConosco</w:t>
+      </w:r>
+    </w:p>
+    <w:p>
+      <w:pPr>
+        <w:pStyle w:val="Normal"/>
+        <w:spacing w:lineRule="auto" w:line="240"/>
+        <w:rPr/>
+      </w:pPr>
+      <w:r>
+        <w:rPr>
+          <w:b/>
+          <w:sz w:val="28"/>
+          <w:szCs w:val="28"/>
+        </w:rPr>
+        <w:t>HTTP_LOGIN:</w:t>
+      </w:r>
+      <w:r>
+        <w:rPr>
+          <w:b/>
+          <w:color w:val="134F5C"/>
+          <w:sz w:val="28"/>
+          <w:szCs w:val="28"/>
+        </w:rPr>
+        <w:t>PASSARVALORAQUI</w:t>
+      </w:r>
+    </w:p>
+    <w:p>
+      <w:pPr>
+        <w:pStyle w:val="Normal"/>
+        <w:spacing w:lineRule="auto" w:line="240"/>
+        <w:rPr/>
+      </w:pPr>
+      <w:r>
+        <w:rPr>
+          <w:b/>
+          <w:color w:val="000000"/>
+          <w:sz w:val="28"/>
+          <w:szCs w:val="28"/>
+        </w:rPr>
+        <w:t>HTTP_IDBLOCO:</w:t>
+      </w:r>
+      <w:r>
+        <w:rPr>
+          <w:b/>
+          <w:color w:val="134F5C"/>
+          <w:sz w:val="28"/>
+          <w:szCs w:val="28"/>
+        </w:rPr>
+        <w:t xml:space="preserve"> PASSARVALORAQUI</w:t>
+      </w:r>
+    </w:p>
+    <w:p>
+      <w:pPr>
+        <w:pStyle w:val="Normal"/>
+        <w:spacing w:lineRule="auto" w:line="240"/>
+        <w:rPr/>
+      </w:pPr>
+      <w:r>
+        <w:rPr>
+          <w:b/>
+          <w:color w:val="000000"/>
+          <w:sz w:val="28"/>
+          <w:szCs w:val="28"/>
+        </w:rPr>
+        <w:t>HTTP_NRIMOVEL:</w:t>
+      </w:r>
+      <w:r>
+        <w:rPr>
+          <w:b/>
+          <w:color w:val="134F5C"/>
+          <w:sz w:val="28"/>
+          <w:szCs w:val="28"/>
+        </w:rPr>
+        <w:t xml:space="preserve"> PASSARVALORAQUI</w:t>
+      </w:r>
+    </w:p>
+    <w:p>
+      <w:pPr>
+        <w:pStyle w:val="Normal"/>
+        <w:spacing w:lineRule="auto" w:line="240"/>
+        <w:rPr/>
+      </w:pPr>
+      <w:r>
+        <w:rPr>
+          <w:b/>
+          <w:color w:val="000000"/>
+          <w:sz w:val="28"/>
+          <w:szCs w:val="28"/>
+        </w:rPr>
+        <w:t xml:space="preserve">HTTP_EMAIL: </w:t>
+      </w:r>
+      <w:r>
+        <w:rPr>
+          <w:b/>
+          <w:color w:val="134F5C"/>
+          <w:sz w:val="28"/>
+          <w:szCs w:val="28"/>
+        </w:rPr>
+        <w:t>PASSARVALORAQUI</w:t>
+      </w:r>
+    </w:p>
+    <w:p>
+      <w:pPr>
+        <w:pStyle w:val="Normal"/>
+        <w:spacing w:lineRule="auto" w:line="240"/>
+        <w:rPr/>
+      </w:pPr>
+      <w:r>
+        <w:rPr>
+          <w:b/>
+          <w:sz w:val="28"/>
+          <w:szCs w:val="28"/>
+        </w:rPr>
+        <w:t xml:space="preserve">HTTP_TPMENSAGEM: </w:t>
+      </w:r>
+      <w:r>
+        <w:rPr>
+          <w:b/>
+          <w:color w:val="134F5C"/>
+          <w:sz w:val="28"/>
+          <w:szCs w:val="28"/>
+        </w:rPr>
+        <w:t>PASSARVALORAQUI</w:t>
+      </w:r>
+    </w:p>
+    <w:p>
+      <w:pPr>
+        <w:pStyle w:val="Normal"/>
+        <w:spacing w:lineRule="auto" w:line="240"/>
+        <w:rPr/>
+      </w:pPr>
+      <w:r>
+        <w:rPr>
+          <w:b/>
+          <w:sz w:val="28"/>
+          <w:szCs w:val="28"/>
+        </w:rPr>
+        <w:t xml:space="preserve">HTTP_MENSAGEM: </w:t>
+      </w:r>
+      <w:r>
+        <w:rPr>
+          <w:b/>
+          <w:color w:val="134F5C"/>
+          <w:sz w:val="28"/>
+          <w:szCs w:val="28"/>
+        </w:rPr>
+        <w:t>PASSARVALORAQUI</w:t>
+      </w:r>
+    </w:p>
+    <w:p>
+      <w:pPr>
+        <w:pStyle w:val="Normal"/>
+        <w:spacing w:lineRule="auto" w:line="240"/>
+        <w:rPr/>
+      </w:pPr>
+      <w:r>
+        <w:rPr>
+          <w:b/>
+          <w:color w:val="000000"/>
+          <w:sz w:val="28"/>
+          <w:szCs w:val="28"/>
+        </w:rPr>
+        <w:t>HTTP_TELEFONE:</w:t>
+      </w:r>
+      <w:r>
+        <w:rPr>
+          <w:b/>
+          <w:color w:val="134F5C"/>
+          <w:sz w:val="28"/>
+          <w:szCs w:val="28"/>
+        </w:rPr>
+        <w:t xml:space="preserve"> PASSARVALORAQUI</w:t>
+      </w:r>
+    </w:p>
+    <w:p>
+      <w:pPr>
+        <w:pStyle w:val="Normal"/>
+        <w:spacing w:lineRule="auto" w:line="240"/>
+        <w:rPr/>
+      </w:pPr>
+      <w:r>
+        <w:rPr>
+          <w:b/>
+          <w:sz w:val="28"/>
+          <w:szCs w:val="28"/>
+        </w:rPr>
+        <w:t>RESPONSE: error, description</w:t>
+      </w:r>
+    </w:p>
+    <w:p>
+      <w:pPr>
+        <w:pStyle w:val="Normal"/>
+        <w:spacing w:lineRule="auto" w:line="240"/>
+        <w:rPr>
+          <w:b/>
+          <w:b/>
+          <w:sz w:val="28"/>
+          <w:szCs w:val="28"/>
+        </w:rPr>
+      </w:pPr>
+      <w:r>
+        <w:rPr/>
+      </w:r>
+    </w:p>
+    <w:p>
+      <w:pPr>
+        <w:pStyle w:val="Normal"/>
+        <w:spacing w:lineRule="auto" w:line="240"/>
+        <w:rPr>
+          <w:b/>
+          <w:b/>
+          <w:sz w:val="28"/>
+          <w:szCs w:val="28"/>
+        </w:rPr>
+      </w:pPr>
+      <w:r>
+        <w:rPr/>
       </w:r>
     </w:p>
     <w:p>
@@ -2167,46 +2615,30 @@
           <w:sz w:val="28"/>
           <w:szCs w:val="28"/>
         </w:rPr>
-        <w:t>HTTP_PATH: faleConosco</w:t>
-      </w:r>
-    </w:p>
-    <w:p>
-      <w:pPr>
-        <w:pStyle w:val="Normal"/>
-        <w:spacing w:lineRule="auto" w:line="240"/>
-        <w:rPr/>
-      </w:pPr>
-      <w:r>
-        <w:rPr>
-          <w:b/>
-          <w:sz w:val="28"/>
-          <w:szCs w:val="28"/>
-        </w:rPr>
-        <w:t xml:space="preserve">HTTP_DTMENSAGEM: </w:t>
-      </w:r>
-      <w:r>
-        <w:rPr>
-          <w:b/>
-          <w:color w:val="134F5C"/>
-          <w:sz w:val="28"/>
-          <w:szCs w:val="28"/>
-        </w:rPr>
-        <w:t>PASSARVALORAQUIformato YYYY-MM-DD)</w:t>
-      </w:r>
-    </w:p>
-    <w:p>
-      <w:pPr>
-        <w:pStyle w:val="Normal"/>
-        <w:spacing w:lineRule="auto" w:line="240"/>
-        <w:rPr/>
-      </w:pPr>
-      <w:r>
-        <w:rPr>
-          <w:b/>
-          <w:sz w:val="28"/>
-          <w:szCs w:val="28"/>
-        </w:rPr>
-        <w:t xml:space="preserve">HTTP_NRIMOVEL: </w:t>
+        <w:t xml:space="preserve">HTTP_PATH: </w:t>
+      </w:r>
+      <w:r>
+        <w:rPr>
+          <w:b/>
+          <w:sz w:val="28"/>
+          <w:szCs w:val="28"/>
+        </w:rPr>
+        <w:t>novoFeedbackFaleConosco</w:t>
+      </w:r>
+    </w:p>
+    <w:p>
+      <w:pPr>
+        <w:pStyle w:val="Normal"/>
+        <w:spacing w:lineRule="auto" w:line="240"/>
+        <w:rPr/>
+      </w:pPr>
+      <w:r>
+        <w:rPr>
+          <w:b/>
+          <w:sz w:val="28"/>
+          <w:szCs w:val="28"/>
+        </w:rPr>
+        <w:t>HTTP_LOGIN:</w:t>
       </w:r>
       <w:r>
         <w:rPr>
@@ -2230,7 +2662,15 @@
           <w:sz w:val="28"/>
           <w:szCs w:val="28"/>
         </w:rPr>
-        <w:t xml:space="preserve">HTTP_IDBLOCO: </w:t>
+        <w:t>HTTP_IDFALECONOSCO</w:t>
+      </w:r>
+      <w:r>
+        <w:rPr>
+          <w:b/>
+          <w:sz w:val="28"/>
+          <w:szCs w:val="28"/>
+        </w:rPr>
+        <w:t>:</w:t>
       </w:r>
       <w:r>
         <w:rPr>
@@ -2254,7 +2694,7 @@
           <w:sz w:val="28"/>
           <w:szCs w:val="28"/>
         </w:rPr>
-        <w:t xml:space="preserve">HTTP_EMAIL: </w:t>
+        <w:t xml:space="preserve">HTTP_MENSAGEM: </w:t>
       </w:r>
       <w:r>
         <w:rPr>
@@ -2275,10 +2715,126 @@
       <w:r>
         <w:rPr>
           <w:b/>
-          <w:sz w:val="28"/>
-          <w:szCs w:val="28"/>
-        </w:rPr>
-        <w:t xml:space="preserve">HTTP_TPMENSAGEM: </w:t>
+          <w:color w:val="000000"/>
+          <w:sz w:val="28"/>
+          <w:szCs w:val="28"/>
+        </w:rPr>
+        <w:t>HTTP_TELEFONE:</w:t>
+      </w:r>
+      <w:r>
+        <w:rPr>
+          <w:b/>
+          <w:color w:val="134F5C"/>
+          <w:sz w:val="28"/>
+          <w:szCs w:val="28"/>
+        </w:rPr>
+        <w:t xml:space="preserve"> PASSARVALORAQUI</w:t>
+      </w:r>
+    </w:p>
+    <w:p>
+      <w:pPr>
+        <w:pStyle w:val="Normal"/>
+        <w:spacing w:lineRule="auto" w:line="240"/>
+        <w:rPr/>
+      </w:pPr>
+      <w:r>
+        <w:rPr>
+          <w:b/>
+          <w:sz w:val="28"/>
+          <w:szCs w:val="28"/>
+        </w:rPr>
+        <w:t>RESPONSE: error, description</w:t>
+      </w:r>
+    </w:p>
+    <w:p>
+      <w:pPr>
+        <w:pStyle w:val="Normal"/>
+        <w:spacing w:lineRule="auto" w:line="240"/>
+        <w:rPr>
+          <w:b/>
+          <w:b/>
+          <w:sz w:val="28"/>
+          <w:szCs w:val="28"/>
+        </w:rPr>
+      </w:pPr>
+      <w:r>
+        <w:rPr/>
+      </w:r>
+    </w:p>
+    <w:p>
+      <w:pPr>
+        <w:pStyle w:val="Normal"/>
+        <w:spacing w:lineRule="auto" w:line="240"/>
+        <w:rPr>
+          <w:b/>
+          <w:b/>
+          <w:sz w:val="28"/>
+          <w:szCs w:val="28"/>
+        </w:rPr>
+      </w:pPr>
+      <w:r>
+        <w:rPr/>
+      </w:r>
+    </w:p>
+    <w:p>
+      <w:pPr>
+        <w:pStyle w:val="Normal"/>
+        <w:spacing w:lineRule="auto" w:line="240"/>
+        <w:rPr/>
+      </w:pPr>
+      <w:r>
+        <w:rPr>
+          <w:b/>
+          <w:sz w:val="28"/>
+          <w:szCs w:val="28"/>
+        </w:rPr>
+        <w:t>REQUEST_METHOD: GET</w:t>
+      </w:r>
+    </w:p>
+    <w:p>
+      <w:pPr>
+        <w:pStyle w:val="Normal"/>
+        <w:spacing w:lineRule="auto" w:line="240"/>
+        <w:rPr/>
+      </w:pPr>
+      <w:r>
+        <w:rPr>
+          <w:b/>
+          <w:sz w:val="28"/>
+          <w:szCs w:val="28"/>
+        </w:rPr>
+        <w:t xml:space="preserve">HTTP_PATH: </w:t>
+      </w:r>
+      <w:r>
+        <w:rPr>
+          <w:b/>
+          <w:sz w:val="28"/>
+          <w:szCs w:val="28"/>
+        </w:rPr>
+        <w:t>getFeedbackFaleConosco</w:t>
+      </w:r>
+    </w:p>
+    <w:p>
+      <w:pPr>
+        <w:pStyle w:val="Normal"/>
+        <w:spacing w:lineRule="auto" w:line="240"/>
+        <w:rPr/>
+      </w:pPr>
+      <w:r>
+        <w:rPr>
+          <w:b/>
+          <w:sz w:val="28"/>
+          <w:szCs w:val="28"/>
+        </w:rPr>
+        <w:t>HTTP_IDFALECONOSCO</w:t>
+      </w:r>
+      <w:r>
+        <w:rPr>
+          <w:b/>
+          <w:sz w:val="28"/>
+          <w:szCs w:val="28"/>
+        </w:rPr>
+        <w:t>:</w:t>
       </w:r>
       <w:r>
         <w:rPr>
@@ -2302,139 +2858,39 @@
           <w:sz w:val="28"/>
           <w:szCs w:val="28"/>
         </w:rPr>
-        <w:t xml:space="preserve">HTTP_MENSAGEM: </w:t>
-      </w:r>
-      <w:r>
-        <w:rPr>
-          <w:b/>
-          <w:color w:val="134F5C"/>
-          <w:sz w:val="28"/>
-          <w:szCs w:val="28"/>
-        </w:rPr>
-        <w:t xml:space="preserve">PASSARVALORAQUI </w:t>
-      </w:r>
-      <w:r>
-        <w:rPr>
-          <w:b/>
-          <w:sz w:val="28"/>
-          <w:szCs w:val="28"/>
-        </w:rPr>
-        <w:t>(formato hh:mm)</w:t>
-      </w:r>
-    </w:p>
-    <w:p>
-      <w:pPr>
-        <w:pStyle w:val="Normal"/>
-        <w:spacing w:lineRule="auto" w:line="240"/>
-        <w:rPr/>
-      </w:pPr>
-      <w:r>
-        <w:rPr>
-          <w:b/>
-          <w:sz w:val="28"/>
-          <w:szCs w:val="28"/>
-        </w:rPr>
-        <w:t xml:space="preserve">HTTP_STVISTO: </w:t>
-      </w:r>
-      <w:r>
-        <w:rPr>
-          <w:b/>
-          <w:color w:val="134F5C"/>
-          <w:sz w:val="28"/>
-          <w:szCs w:val="28"/>
-        </w:rPr>
-        <w:t>PASSARVALORAQUI</w:t>
-      </w:r>
-    </w:p>
-    <w:p>
-      <w:pPr>
-        <w:pStyle w:val="Normal"/>
-        <w:spacing w:lineRule="auto" w:line="240"/>
-        <w:rPr/>
-      </w:pPr>
-      <w:bookmarkStart w:id="1" w:name="_GoBack1"/>
-      <w:bookmarkEnd w:id="1"/>
-      <w:r>
-        <w:rPr>
-          <w:b/>
-          <w:sz w:val="28"/>
-          <w:szCs w:val="28"/>
-        </w:rPr>
-        <w:t xml:space="preserve">HTTP_FEEDBACK: </w:t>
-      </w:r>
-      <w:r>
-        <w:rPr>
-          <w:b/>
-          <w:color w:val="134F5C"/>
-          <w:sz w:val="28"/>
-          <w:szCs w:val="28"/>
-        </w:rPr>
-        <w:t>PASSARVALORAQUI</w:t>
-      </w:r>
-    </w:p>
-    <w:p>
-      <w:pPr>
-        <w:pStyle w:val="Normal"/>
-        <w:spacing w:lineRule="auto" w:line="240"/>
-        <w:rPr/>
-      </w:pPr>
-      <w:r>
-        <w:rPr>
-          <w:b/>
-          <w:color w:val="000000"/>
-          <w:sz w:val="28"/>
-          <w:szCs w:val="28"/>
-        </w:rPr>
-        <w:t>HTTP_TELEFONE:</w:t>
-      </w:r>
-      <w:r>
-        <w:rPr>
-          <w:b/>
-          <w:color w:val="134F5C"/>
-          <w:sz w:val="28"/>
-          <w:szCs w:val="28"/>
-        </w:rPr>
-        <w:t xml:space="preserve"> PASSARVALORAQUI</w:t>
-      </w:r>
-    </w:p>
-    <w:p>
-      <w:pPr>
-        <w:pStyle w:val="Normal"/>
-        <w:spacing w:lineRule="auto" w:line="240"/>
-        <w:rPr/>
-      </w:pPr>
-      <w:r>
-        <w:rPr>
-          <w:b/>
-          <w:color w:val="000000"/>
-          <w:sz w:val="28"/>
-          <w:szCs w:val="28"/>
-        </w:rPr>
-        <w:t>HTTP_STTICKET:</w:t>
-      </w:r>
-      <w:r>
-        <w:rPr>
-          <w:b/>
-          <w:color w:val="134F5C"/>
-          <w:sz w:val="28"/>
-          <w:szCs w:val="28"/>
-        </w:rPr>
-        <w:t xml:space="preserve"> PASSARVALORAQUI</w:t>
-      </w:r>
-    </w:p>
-    <w:p>
-      <w:pPr>
-        <w:pStyle w:val="Normal"/>
-        <w:spacing w:lineRule="auto" w:line="240"/>
-        <w:rPr/>
-      </w:pPr>
-      <w:r>
-        <w:rPr>
-          <w:b/>
-          <w:sz w:val="28"/>
-          <w:szCs w:val="28"/>
-        </w:rPr>
-        <w:t>RESPONSE: error, description</w:t>
+        <w:t xml:space="preserve">RESPONSE:  </w:t>
+      </w:r>
+      <w:r>
+        <w:rPr>
+          <w:b/>
+          <w:sz w:val="28"/>
+          <w:szCs w:val="28"/>
+        </w:rPr>
+        <w:t xml:space="preserve">de_mensagem, </w:t>
+      </w:r>
+      <w:r>
+        <w:rPr>
+          <w:b/>
+          <w:sz w:val="28"/>
+          <w:szCs w:val="28"/>
+        </w:rPr>
+        <w:t>dt_mensagem</w:t>
+      </w:r>
+      <w:r>
+        <w:rPr>
+          <w:b/>
+          <w:sz w:val="28"/>
+          <w:szCs w:val="28"/>
+        </w:rPr>
+        <w:t xml:space="preserve">, </w:t>
+      </w:r>
+      <w:r>
+        <w:rPr>
+          <w:b/>
+          <w:sz w:val="28"/>
+          <w:szCs w:val="28"/>
+        </w:rPr>
+        <w:t>error</w:t>
       </w:r>
     </w:p>
     <w:sectPr>

</xml_diff>